<commit_message>
Adding my signature to the UML document.
</commit_message>
<xml_diff>
--- a/RecipeAssistant/CiderUMLClassDiagram.docx
+++ b/RecipeAssistant/CiderUMLClassDiagram.docx
@@ -1,11 +1,13 @@
 
 <file path=word/document.xml><?xml version="1.0" encoding="utf-8"?>
-<w:document xmlns:wpc="http://schemas.microsoft.com/office/word/2010/wordprocessingCanvas" xmlns:mc="http://schemas.openxmlformats.org/markup-compatibility/2006" xmlns:o="urn:schemas-microsoft-com:office:office" xmlns:r="http://schemas.openxmlformats.org/officeDocument/2006/relationships" xmlns:m="http://schemas.openxmlformats.org/officeDocument/2006/math" xmlns:v="urn:schemas-microsoft-com:vml" xmlns:wp14="http://schemas.microsoft.com/office/word/2010/wordprocessingDrawing" xmlns:wp="http://schemas.openxmlformats.org/drawingml/2006/wordprocessingDrawing" xmlns:w10="urn:schemas-microsoft-com:office:word" xmlns:w="http://schemas.openxmlformats.org/wordprocessingml/2006/main" xmlns:w14="http://schemas.microsoft.com/office/word/2010/wordml" xmlns:w15="http://schemas.microsoft.com/office/word/2012/wordml" xmlns:wpg="http://schemas.microsoft.com/office/word/2010/wordprocessingGroup" xmlns:wpi="http://schemas.microsoft.com/office/word/2010/wordprocessingInk" xmlns:wne="http://schemas.microsoft.com/office/word/2006/wordml" xmlns:wps="http://schemas.microsoft.com/office/word/2010/wordprocessingShape" mc:Ignorable="w14 w15 wp14">
+<w:document xmlns:o="urn:schemas-microsoft-com:office:office" xmlns:r="http://schemas.openxmlformats.org/officeDocument/2006/relationships" xmlns:v="urn:schemas-microsoft-com:vml" xmlns:w="http://schemas.openxmlformats.org/wordprocessingml/2006/main" xmlns:w10="urn:schemas-microsoft-com:office:word" xmlns:wp="http://schemas.openxmlformats.org/drawingml/2006/wordprocessingDrawing" xmlns:wps="http://schemas.microsoft.com/office/word/2010/wordprocessingShape" xmlns:wpg="http://schemas.microsoft.com/office/word/2010/wordprocessingGroup" xmlns:mc="http://schemas.openxmlformats.org/markup-compatibility/2006" xmlns:wp14="http://schemas.microsoft.com/office/word/2010/wordprocessingDrawing" xmlns:w14="http://schemas.microsoft.com/office/word/2010/wordml" mc:Ignorable="w14 wp14">
   <w:body>
     <w:p>
       <w:pPr>
+        <w:pStyle w:val="Normal"/>
         <w:jc w:val="center"/>
         <w:rPr>
+          <w:b/>
           <w:b/>
           <w:sz w:val="32"/>
           <w:szCs w:val="32"/>
@@ -22,17 +24,17 @@
     </w:p>
     <w:p>
       <w:pPr>
+        <w:pStyle w:val="Normal"/>
         <w:jc w:val="center"/>
+        <w:rPr/>
       </w:pPr>
       <w:r>
-        <w:rPr>
-          <w:noProof/>
-        </w:rPr>
+        <w:rPr/>
         <w:drawing>
           <wp:inline distT="0" distB="0" distL="0" distR="0">
             <wp:extent cx="5943600" cy="4416425"/>
             <wp:effectExtent l="0" t="0" r="0" b="0"/>
-            <wp:docPr id="1" name="Picture 1"/>
+            <wp:docPr id="1" name="Picture 1" descr=""/>
             <wp:cNvGraphicFramePr>
               <a:graphicFrameLocks xmlns:a="http://schemas.openxmlformats.org/drawingml/2006/main" noChangeAspect="1"/>
             </wp:cNvGraphicFramePr>
@@ -40,22 +42,18 @@
               <a:graphicData uri="http://schemas.openxmlformats.org/drawingml/2006/picture">
                 <pic:pic xmlns:pic="http://schemas.openxmlformats.org/drawingml/2006/picture">
                   <pic:nvPicPr>
-                    <pic:cNvPr id="1" name="RecipeAssistant.png"/>
-                    <pic:cNvPicPr/>
+                    <pic:cNvPr id="1" name="Picture 1" descr=""/>
+                    <pic:cNvPicPr>
+                      <a:picLocks noChangeAspect="1" noChangeArrowheads="1"/>
+                    </pic:cNvPicPr>
                   </pic:nvPicPr>
                   <pic:blipFill>
-                    <a:blip r:embed="rId4" cstate="print">
-                      <a:extLst>
-                        <a:ext uri="{28A0092B-C50C-407E-A947-70E740481C1C}">
-                          <a14:useLocalDpi xmlns:a14="http://schemas.microsoft.com/office/drawing/2010/main" val="0"/>
-                        </a:ext>
-                      </a:extLst>
-                    </a:blip>
+                    <a:blip r:embed="rId2"/>
                     <a:stretch>
                       <a:fillRect/>
                     </a:stretch>
                   </pic:blipFill>
-                  <pic:spPr>
+                  <pic:spPr bwMode="auto">
                     <a:xfrm>
                       <a:off x="0" y="0"/>
                       <a:ext cx="5943600" cy="4416425"/>
@@ -73,79 +71,76 @@
     </w:p>
     <w:p>
       <w:pPr>
+        <w:pStyle w:val="Normal"/>
         <w:jc w:val="center"/>
+        <w:rPr/>
       </w:pPr>
+      <w:r>
+        <w:rPr/>
+      </w:r>
     </w:p>
     <w:p>
-      <w:r>
-        <w:t xml:space="preserve">Forrest Short – My section of the UML class diagram is in the middle of whole thing and consists of </w:t>
-      </w:r>
-      <w:proofErr w:type="spellStart"/>
-      <w:r>
-        <w:t>MainActivity</w:t>
-      </w:r>
-      <w:proofErr w:type="spellEnd"/>
-      <w:r>
-        <w:t xml:space="preserve">, Button, </w:t>
-      </w:r>
-      <w:proofErr w:type="spellStart"/>
-      <w:r>
-        <w:t>View.OnClickListener</w:t>
-      </w:r>
-      <w:proofErr w:type="spellEnd"/>
-      <w:r>
-        <w:t xml:space="preserve">, and </w:t>
-      </w:r>
-      <w:proofErr w:type="spellStart"/>
-      <w:r>
-        <w:t>ListRecipesActivity</w:t>
-      </w:r>
-      <w:proofErr w:type="spellEnd"/>
-      <w:r>
-        <w:t>.</w:t>
-      </w:r>
+      <w:pPr>
+        <w:pStyle w:val="Normal"/>
+        <w:rPr/>
+      </w:pPr>
       <w:bookmarkStart w:id="0" w:name="_GoBack"/>
       <w:bookmarkEnd w:id="0"/>
+      <w:r>
+        <w:rPr/>
+        <w:t>Forrest Short – My section of the UML class diagram is in the middle of whole thing and consists of MainActivity, Button, View.OnClickListener, and ListRecipesActivity.</w:t>
+      </w:r>
     </w:p>
-    <w:p/>
+    <w:p>
+      <w:pPr>
+        <w:pStyle w:val="Normal"/>
+        <w:spacing w:before="0" w:after="160"/>
+        <w:rPr/>
+      </w:pPr>
+      <w:r>
+        <w:rPr/>
+        <w:t>Christian Sylvester – My portion of the diagram is the search classes located near the bottom and consists of Search, searchIngredient and searchRecipe.</w:t>
+      </w:r>
+    </w:p>
     <w:sectPr>
+      <w:type w:val="nextPage"/>
       <w:pgSz w:w="12240" w:h="15840"/>
-      <w:pgMar w:top="1440" w:right="1440" w:bottom="1440" w:left="1440" w:header="720" w:footer="720" w:gutter="0"/>
-      <w:cols w:space="720"/>
-      <w:docGrid w:linePitch="360"/>
+      <w:pgMar w:left="1440" w:right="1440" w:header="0" w:top="1440" w:footer="0" w:bottom="1440" w:gutter="0"/>
+      <w:pgNumType w:fmt="decimal"/>
+      <w:formProt w:val="false"/>
+      <w:textDirection w:val="lrTb"/>
+      <w:docGrid w:type="default" w:linePitch="360" w:charSpace="4294965247"/>
     </w:sectPr>
   </w:body>
 </w:document>
 </file>
 
 <file path=word/styles.xml><?xml version="1.0" encoding="utf-8"?>
-<w:styles xmlns:mc="http://schemas.openxmlformats.org/markup-compatibility/2006" xmlns:r="http://schemas.openxmlformats.org/officeDocument/2006/relationships" xmlns:w="http://schemas.openxmlformats.org/wordprocessingml/2006/main" xmlns:w14="http://schemas.microsoft.com/office/word/2010/wordml" xmlns:w15="http://schemas.microsoft.com/office/word/2012/wordml" mc:Ignorable="w14 w15">
+<w:styles xmlns:w="http://schemas.openxmlformats.org/wordprocessingml/2006/main" xmlns:w14="http://schemas.microsoft.com/office/word/2010/wordml" xmlns:mc="http://schemas.openxmlformats.org/markup-compatibility/2006" mc:Ignorable="w14">
   <w:docDefaults>
     <w:rPrDefault>
       <w:rPr>
-        <w:rFonts w:asciiTheme="minorHAnsi" w:eastAsiaTheme="minorHAnsi" w:hAnsiTheme="minorHAnsi" w:cstheme="minorBidi"/>
+        <w:rFonts w:ascii="Calibri" w:hAnsi="Calibri" w:eastAsia="Calibri" w:cs="" w:asciiTheme="minorHAnsi" w:cstheme="minorBidi" w:eastAsiaTheme="minorHAnsi" w:hAnsiTheme="minorHAnsi"/>
         <w:sz w:val="22"/>
         <w:szCs w:val="22"/>
         <w:lang w:val="en-US" w:eastAsia="en-US" w:bidi="ar-SA"/>
       </w:rPr>
     </w:rPrDefault>
     <w:pPrDefault>
-      <w:pPr>
-        <w:spacing w:after="160" w:line="259" w:lineRule="auto"/>
-      </w:pPr>
+      <w:pPr/>
     </w:pPrDefault>
   </w:docDefaults>
   <w:latentStyles w:defLockedState="0" w:defUIPriority="99" w:defSemiHidden="0" w:defUnhideWhenUsed="0" w:defQFormat="0" w:count="371">
     <w:lsdException w:name="Normal" w:uiPriority="0" w:qFormat="1"/>
     <w:lsdException w:name="heading 1" w:uiPriority="9" w:qFormat="1"/>
-    <w:lsdException w:name="heading 2" w:semiHidden="1" w:uiPriority="9" w:unhideWhenUsed="1" w:qFormat="1"/>
-    <w:lsdException w:name="heading 3" w:semiHidden="1" w:uiPriority="9" w:unhideWhenUsed="1" w:qFormat="1"/>
-    <w:lsdException w:name="heading 4" w:semiHidden="1" w:uiPriority="9" w:unhideWhenUsed="1" w:qFormat="1"/>
-    <w:lsdException w:name="heading 5" w:semiHidden="1" w:uiPriority="9" w:unhideWhenUsed="1" w:qFormat="1"/>
-    <w:lsdException w:name="heading 6" w:semiHidden="1" w:uiPriority="9" w:unhideWhenUsed="1" w:qFormat="1"/>
-    <w:lsdException w:name="heading 7" w:semiHidden="1" w:uiPriority="9" w:unhideWhenUsed="1" w:qFormat="1"/>
-    <w:lsdException w:name="heading 8" w:semiHidden="1" w:uiPriority="9" w:unhideWhenUsed="1" w:qFormat="1"/>
-    <w:lsdException w:name="heading 9" w:semiHidden="1" w:uiPriority="9" w:unhideWhenUsed="1" w:qFormat="1"/>
+    <w:lsdException w:name="heading 2" w:uiPriority="9" w:semiHidden="1" w:unhideWhenUsed="1" w:qFormat="1"/>
+    <w:lsdException w:name="heading 3" w:uiPriority="9" w:semiHidden="1" w:unhideWhenUsed="1" w:qFormat="1"/>
+    <w:lsdException w:name="heading 4" w:uiPriority="9" w:semiHidden="1" w:unhideWhenUsed="1" w:qFormat="1"/>
+    <w:lsdException w:name="heading 5" w:uiPriority="9" w:semiHidden="1" w:unhideWhenUsed="1" w:qFormat="1"/>
+    <w:lsdException w:name="heading 6" w:uiPriority="9" w:semiHidden="1" w:unhideWhenUsed="1" w:qFormat="1"/>
+    <w:lsdException w:name="heading 7" w:uiPriority="9" w:semiHidden="1" w:unhideWhenUsed="1" w:qFormat="1"/>
+    <w:lsdException w:name="heading 8" w:uiPriority="9" w:semiHidden="1" w:unhideWhenUsed="1" w:qFormat="1"/>
+    <w:lsdException w:name="heading 9" w:uiPriority="9" w:semiHidden="1" w:unhideWhenUsed="1" w:qFormat="1"/>
     <w:lsdException w:name="index 1" w:semiHidden="1" w:unhideWhenUsed="1"/>
     <w:lsdException w:name="index 2" w:semiHidden="1" w:unhideWhenUsed="1"/>
     <w:lsdException w:name="index 3" w:semiHidden="1" w:unhideWhenUsed="1"/>
@@ -155,22 +150,22 @@
     <w:lsdException w:name="index 7" w:semiHidden="1" w:unhideWhenUsed="1"/>
     <w:lsdException w:name="index 8" w:semiHidden="1" w:unhideWhenUsed="1"/>
     <w:lsdException w:name="index 9" w:semiHidden="1" w:unhideWhenUsed="1"/>
-    <w:lsdException w:name="toc 1" w:semiHidden="1" w:uiPriority="39" w:unhideWhenUsed="1"/>
-    <w:lsdException w:name="toc 2" w:semiHidden="1" w:uiPriority="39" w:unhideWhenUsed="1"/>
-    <w:lsdException w:name="toc 3" w:semiHidden="1" w:uiPriority="39" w:unhideWhenUsed="1"/>
-    <w:lsdException w:name="toc 4" w:semiHidden="1" w:uiPriority="39" w:unhideWhenUsed="1"/>
-    <w:lsdException w:name="toc 5" w:semiHidden="1" w:uiPriority="39" w:unhideWhenUsed="1"/>
-    <w:lsdException w:name="toc 6" w:semiHidden="1" w:uiPriority="39" w:unhideWhenUsed="1"/>
-    <w:lsdException w:name="toc 7" w:semiHidden="1" w:uiPriority="39" w:unhideWhenUsed="1"/>
-    <w:lsdException w:name="toc 8" w:semiHidden="1" w:uiPriority="39" w:unhideWhenUsed="1"/>
-    <w:lsdException w:name="toc 9" w:semiHidden="1" w:uiPriority="39" w:unhideWhenUsed="1"/>
+    <w:lsdException w:name="toc 1" w:uiPriority="39" w:semiHidden="1" w:unhideWhenUsed="1"/>
+    <w:lsdException w:name="toc 2" w:uiPriority="39" w:semiHidden="1" w:unhideWhenUsed="1"/>
+    <w:lsdException w:name="toc 3" w:uiPriority="39" w:semiHidden="1" w:unhideWhenUsed="1"/>
+    <w:lsdException w:name="toc 4" w:uiPriority="39" w:semiHidden="1" w:unhideWhenUsed="1"/>
+    <w:lsdException w:name="toc 5" w:uiPriority="39" w:semiHidden="1" w:unhideWhenUsed="1"/>
+    <w:lsdException w:name="toc 6" w:uiPriority="39" w:semiHidden="1" w:unhideWhenUsed="1"/>
+    <w:lsdException w:name="toc 7" w:uiPriority="39" w:semiHidden="1" w:unhideWhenUsed="1"/>
+    <w:lsdException w:name="toc 8" w:uiPriority="39" w:semiHidden="1" w:unhideWhenUsed="1"/>
+    <w:lsdException w:name="toc 9" w:uiPriority="39" w:semiHidden="1" w:unhideWhenUsed="1"/>
     <w:lsdException w:name="Normal Indent" w:semiHidden="1" w:unhideWhenUsed="1"/>
     <w:lsdException w:name="footnote text" w:semiHidden="1" w:unhideWhenUsed="1"/>
     <w:lsdException w:name="annotation text" w:semiHidden="1" w:unhideWhenUsed="1"/>
     <w:lsdException w:name="header" w:semiHidden="1" w:unhideWhenUsed="1"/>
     <w:lsdException w:name="footer" w:semiHidden="1" w:unhideWhenUsed="1"/>
     <w:lsdException w:name="index heading" w:semiHidden="1" w:unhideWhenUsed="1"/>
-    <w:lsdException w:name="caption" w:semiHidden="1" w:uiPriority="35" w:unhideWhenUsed="1" w:qFormat="1"/>
+    <w:lsdException w:name="caption" w:uiPriority="35" w:semiHidden="1" w:unhideWhenUsed="1" w:qFormat="1"/>
     <w:lsdException w:name="table of figures" w:semiHidden="1" w:unhideWhenUsed="1"/>
     <w:lsdException w:name="envelope address" w:semiHidden="1" w:unhideWhenUsed="1"/>
     <w:lsdException w:name="envelope return" w:semiHidden="1" w:unhideWhenUsed="1"/>
@@ -201,7 +196,7 @@
     <w:lsdException w:name="Title" w:uiPriority="10" w:qFormat="1"/>
     <w:lsdException w:name="Closing" w:semiHidden="1" w:unhideWhenUsed="1"/>
     <w:lsdException w:name="Signature" w:semiHidden="1" w:unhideWhenUsed="1"/>
-    <w:lsdException w:name="Default Paragraph Font" w:semiHidden="1" w:uiPriority="1" w:unhideWhenUsed="1"/>
+    <w:lsdException w:name="Default Paragraph Font" w:uiPriority="1" w:semiHidden="1" w:unhideWhenUsed="1"/>
     <w:lsdException w:name="Body Text" w:semiHidden="1" w:unhideWhenUsed="1"/>
     <w:lsdException w:name="Body Text Indent" w:semiHidden="1" w:unhideWhenUsed="1"/>
     <w:lsdException w:name="List Continue" w:semiHidden="1" w:unhideWhenUsed="1"/>
@@ -401,8 +396,8 @@
     <w:lsdException w:name="Subtle Reference" w:uiPriority="31" w:qFormat="1"/>
     <w:lsdException w:name="Intense Reference" w:uiPriority="32" w:qFormat="1"/>
     <w:lsdException w:name="Book Title" w:uiPriority="33" w:qFormat="1"/>
-    <w:lsdException w:name="Bibliography" w:semiHidden="1" w:uiPriority="37" w:unhideWhenUsed="1"/>
-    <w:lsdException w:name="TOC Heading" w:semiHidden="1" w:uiPriority="39" w:unhideWhenUsed="1" w:qFormat="1"/>
+    <w:lsdException w:name="Bibliography" w:uiPriority="37" w:semiHidden="1" w:unhideWhenUsed="1"/>
+    <w:lsdException w:name="TOC Heading" w:uiPriority="39" w:semiHidden="1" w:unhideWhenUsed="1" w:qFormat="1"/>
     <w:lsdException w:name="Plain Table 1" w:uiPriority="41"/>
     <w:lsdException w:name="Plain Table 2" w:uiPriority="42"/>
     <w:lsdException w:name="Plain Table 3" w:uiPriority="43"/>
@@ -508,15 +503,95 @@
     <w:lsdException w:name="List Table 6 Colorful Accent 6" w:uiPriority="51"/>
     <w:lsdException w:name="List Table 7 Colorful Accent 6" w:uiPriority="52"/>
   </w:latentStyles>
-  <w:style w:type="paragraph" w:default="1" w:styleId="Normal">
+  <w:style w:type="paragraph" w:styleId="Normal" w:default="1">
     <w:name w:val="Normal"/>
     <w:qFormat/>
+    <w:pPr>
+      <w:widowControl/>
+      <w:bidi w:val="0"/>
+      <w:spacing w:lineRule="auto" w:line="259" w:before="0" w:after="160"/>
+      <w:jc w:val="left"/>
+    </w:pPr>
+    <w:rPr>
+      <w:rFonts w:ascii="Calibri" w:hAnsi="Calibri" w:eastAsia="Calibri" w:cs="" w:asciiTheme="minorHAnsi" w:cstheme="minorBidi" w:eastAsiaTheme="minorHAnsi" w:hAnsiTheme="minorHAnsi"/>
+      <w:color w:val="auto"/>
+      <w:sz w:val="22"/>
+      <w:szCs w:val="22"/>
+      <w:lang w:val="en-US" w:eastAsia="en-US" w:bidi="ar-SA"/>
+    </w:rPr>
   </w:style>
-  <w:style w:type="character" w:default="1" w:styleId="DefaultParagraphFont">
+  <w:style w:type="character" w:styleId="DefaultParagraphFont" w:default="1">
     <w:name w:val="Default Paragraph Font"/>
     <w:uiPriority w:val="1"/>
     <w:semiHidden/>
     <w:unhideWhenUsed/>
+    <w:qFormat/>
+    <w:rPr/>
+  </w:style>
+  <w:style w:type="paragraph" w:styleId="Heading">
+    <w:name w:val="Heading"/>
+    <w:basedOn w:val="Normal"/>
+    <w:next w:val="TextBody"/>
+    <w:qFormat/>
+    <w:pPr>
+      <w:keepNext/>
+      <w:spacing w:before="240" w:after="120"/>
+    </w:pPr>
+    <w:rPr>
+      <w:rFonts w:ascii="Liberation Sans" w:hAnsi="Liberation Sans" w:eastAsia="Noto Sans CJK SC Regular" w:cs="FreeSans"/>
+      <w:sz w:val="28"/>
+      <w:szCs w:val="28"/>
+    </w:rPr>
+  </w:style>
+  <w:style w:type="paragraph" w:styleId="TextBody">
+    <w:name w:val="Body Text"/>
+    <w:basedOn w:val="Normal"/>
+    <w:pPr>
+      <w:spacing w:lineRule="auto" w:line="288" w:before="0" w:after="140"/>
+    </w:pPr>
+    <w:rPr/>
+  </w:style>
+  <w:style w:type="paragraph" w:styleId="List">
+    <w:name w:val="List"/>
+    <w:basedOn w:val="TextBody"/>
+    <w:pPr/>
+    <w:rPr>
+      <w:rFonts w:cs="FreeSans"/>
+    </w:rPr>
+  </w:style>
+  <w:style w:type="paragraph" w:styleId="Caption">
+    <w:name w:val="Caption"/>
+    <w:basedOn w:val="Normal"/>
+    <w:qFormat/>
+    <w:pPr>
+      <w:suppressLineNumbers/>
+      <w:spacing w:before="120" w:after="120"/>
+    </w:pPr>
+    <w:rPr>
+      <w:rFonts w:cs="FreeSans"/>
+      <w:i/>
+      <w:iCs/>
+      <w:sz w:val="24"/>
+      <w:szCs w:val="24"/>
+    </w:rPr>
+  </w:style>
+  <w:style w:type="paragraph" w:styleId="Index">
+    <w:name w:val="Index"/>
+    <w:basedOn w:val="Normal"/>
+    <w:qFormat/>
+    <w:pPr>
+      <w:suppressLineNumbers/>
+    </w:pPr>
+    <w:rPr>
+      <w:rFonts w:cs="FreeSans"/>
+    </w:rPr>
+  </w:style>
+  <w:style w:type="numbering" w:styleId="NoList" w:default="1">
+    <w:name w:val="No List"/>
+    <w:uiPriority w:val="99"/>
+    <w:semiHidden/>
+    <w:unhideWhenUsed/>
+    <w:qFormat/>
   </w:style>
   <w:style w:type="table" w:default="1" w:styleId="TableNormal">
     <w:name w:val="Normal Table"/>
@@ -532,12 +607,6 @@
         <w:right w:w="108" w:type="dxa"/>
       </w:tblCellMar>
     </w:tblPr>
-  </w:style>
-  <w:style w:type="numbering" w:default="1" w:styleId="NoList">
-    <w:name w:val="No List"/>
-    <w:uiPriority w:val="99"/>
-    <w:semiHidden/>
-    <w:unhideWhenUsed/>
   </w:style>
 </w:styles>
 </file>

</xml_diff>

<commit_message>
Adding Signature to UML Doc
</commit_message>
<xml_diff>
--- a/RecipeAssistant/CiderUMLClassDiagram.docx
+++ b/RecipeAssistant/CiderUMLClassDiagram.docx
@@ -1,6 +1,6 @@
 
 <file path=word/document.xml><?xml version="1.0" encoding="utf-8"?>
-<w:document xmlns:wpc="http://schemas.microsoft.com/office/word/2010/wordprocessingCanvas" xmlns:mo="http://schemas.microsoft.com/office/mac/office/2008/main" xmlns:mc="http://schemas.openxmlformats.org/markup-compatibility/2006" xmlns:mv="urn:schemas-microsoft-com:mac:vml" xmlns:o="urn:schemas-microsoft-com:office:office" xmlns:r="http://schemas.openxmlformats.org/officeDocument/2006/relationships" xmlns:m="http://schemas.openxmlformats.org/officeDocument/2006/math" xmlns:v="urn:schemas-microsoft-com:vml" xmlns:wp14="http://schemas.microsoft.com/office/word/2010/wordprocessingDrawing" xmlns:wp="http://schemas.openxmlformats.org/drawingml/2006/wordprocessingDrawing" xmlns:w10="urn:schemas-microsoft-com:office:word" xmlns:w="http://schemas.openxmlformats.org/wordprocessingml/2006/main" xmlns:w14="http://schemas.microsoft.com/office/word/2010/wordml" xmlns:w15="http://schemas.microsoft.com/office/word/2012/wordml" xmlns:wpg="http://schemas.microsoft.com/office/word/2010/wordprocessingGroup" xmlns:wpi="http://schemas.microsoft.com/office/word/2010/wordprocessingInk" xmlns:wne="http://schemas.microsoft.com/office/word/2006/wordml" xmlns:wps="http://schemas.microsoft.com/office/word/2010/wordprocessingShape" mc:Ignorable="w14 w15 wp14">
+<w:document xmlns:wpc="http://schemas.microsoft.com/office/word/2010/wordprocessingCanvas" xmlns:cx="http://schemas.microsoft.com/office/drawing/2014/chartex" xmlns:cx1="http://schemas.microsoft.com/office/drawing/2015/9/8/chartex" xmlns:cx2="http://schemas.microsoft.com/office/drawing/2015/10/21/chartex" xmlns:cx3="http://schemas.microsoft.com/office/drawing/2016/5/9/chartex" xmlns:cx4="http://schemas.microsoft.com/office/drawing/2016/5/10/chartex" xmlns:cx5="http://schemas.microsoft.com/office/drawing/2016/5/11/chartex" xmlns:mc="http://schemas.openxmlformats.org/markup-compatibility/2006" xmlns:o="urn:schemas-microsoft-com:office:office" xmlns:r="http://schemas.openxmlformats.org/officeDocument/2006/relationships" xmlns:m="http://schemas.openxmlformats.org/officeDocument/2006/math" xmlns:v="urn:schemas-microsoft-com:vml" xmlns:wp14="http://schemas.microsoft.com/office/word/2010/wordprocessingDrawing" xmlns:wp="http://schemas.openxmlformats.org/drawingml/2006/wordprocessingDrawing" xmlns:w10="urn:schemas-microsoft-com:office:word" xmlns:w="http://schemas.openxmlformats.org/wordprocessingml/2006/main" xmlns:w14="http://schemas.microsoft.com/office/word/2010/wordml" xmlns:w15="http://schemas.microsoft.com/office/word/2012/wordml" xmlns:w16se="http://schemas.microsoft.com/office/word/2015/wordml/symex" xmlns:wpg="http://schemas.microsoft.com/office/word/2010/wordprocessingGroup" xmlns:wpi="http://schemas.microsoft.com/office/word/2010/wordprocessingInk" xmlns:wne="http://schemas.microsoft.com/office/word/2006/wordml" xmlns:wps="http://schemas.microsoft.com/office/word/2010/wordprocessingShape" mc:Ignorable="w14 w15 w16se wp14">
   <w:body>
     <w:p>
       <w:pPr>
@@ -74,15 +74,52 @@
     </w:p>
     <w:p>
       <w:r>
-        <w:t>Forrest Short – My section of the UML class diagram is in the middle of whole thing and consists of MainActivity, Button, View.OnClickListener, and ListRecipesActivity.</w:t>
+        <w:t xml:space="preserve">Forrest Short – My section of the UML class diagram is in the middle of whole thing and consists of </w:t>
+      </w:r>
+      <w:proofErr w:type="spellStart"/>
+      <w:r>
+        <w:t>MainActivity</w:t>
+      </w:r>
+      <w:proofErr w:type="spellEnd"/>
+      <w:r>
+        <w:t xml:space="preserve">, Button, </w:t>
+      </w:r>
+      <w:proofErr w:type="spellStart"/>
+      <w:r>
+        <w:t>View.OnClickListener</w:t>
+      </w:r>
+      <w:proofErr w:type="spellEnd"/>
+      <w:r>
+        <w:t xml:space="preserve">, and </w:t>
+      </w:r>
+      <w:proofErr w:type="spellStart"/>
+      <w:r>
+        <w:t>ListRecipesActivity</w:t>
+      </w:r>
+      <w:proofErr w:type="spellEnd"/>
+      <w:r>
+        <w:t>.</w:t>
       </w:r>
     </w:p>
     <w:p>
       <w:r>
-        <w:t xml:space="preserve">Christian Sylvester – My portion </w:t>
-      </w:r>
-      <w:r>
-        <w:t>of the diagram is the search classes located near the bottom and consists of Search, searchIngredient and searchRecipe.</w:t>
+        <w:t xml:space="preserve">Christian Sylvester – My portion of the diagram is the search classes located near the bottom and consists of Search, </w:t>
+      </w:r>
+      <w:proofErr w:type="spellStart"/>
+      <w:r>
+        <w:t>searchIngredient</w:t>
+      </w:r>
+      <w:proofErr w:type="spellEnd"/>
+      <w:r>
+        <w:t xml:space="preserve"> and </w:t>
+      </w:r>
+      <w:proofErr w:type="spellStart"/>
+      <w:r>
+        <w:t>searchRecipe</w:t>
+      </w:r>
+      <w:proofErr w:type="spellEnd"/>
+      <w:r>
+        <w:t>.</w:t>
       </w:r>
     </w:p>
     <w:p>
@@ -98,6 +135,29 @@
       <w:r>
         <w:t>My UML section has no attributes for the class since I did not create any. Instead I listed some of the database issues I worked on and how they link with each other, and the main project.</w:t>
       </w:r>
+    </w:p>
+    <w:p>
+      <w:r>
+        <w:t xml:space="preserve">Zachary Mares – My portion consists of the </w:t>
+      </w:r>
+      <w:proofErr w:type="spellStart"/>
+      <w:r>
+        <w:t>LoginActivity</w:t>
+      </w:r>
+      <w:proofErr w:type="spellEnd"/>
+      <w:r>
+        <w:t xml:space="preserve"> (app, not database) and its connection to the </w:t>
+      </w:r>
+      <w:proofErr w:type="spellStart"/>
+      <w:r>
+        <w:t>MainActivity</w:t>
+      </w:r>
+      <w:proofErr w:type="spellEnd"/>
+      <w:r>
+        <w:t>.</w:t>
+      </w:r>
+    </w:p>
+    <w:p>
       <w:bookmarkStart w:id="0" w:name="_GoBack"/>
       <w:bookmarkEnd w:id="0"/>
     </w:p>
@@ -113,7 +173,7 @@
 </file>
 
 <file path=word/styles.xml><?xml version="1.0" encoding="utf-8"?>
-<w:styles xmlns:mc="http://schemas.openxmlformats.org/markup-compatibility/2006" xmlns:r="http://schemas.openxmlformats.org/officeDocument/2006/relationships" xmlns:w="http://schemas.openxmlformats.org/wordprocessingml/2006/main" xmlns:w14="http://schemas.microsoft.com/office/word/2010/wordml" xmlns:w15="http://schemas.microsoft.com/office/word/2012/wordml" mc:Ignorable="w14 w15">
+<w:styles xmlns:mc="http://schemas.openxmlformats.org/markup-compatibility/2006" xmlns:r="http://schemas.openxmlformats.org/officeDocument/2006/relationships" xmlns:w="http://schemas.openxmlformats.org/wordprocessingml/2006/main" xmlns:w14="http://schemas.microsoft.com/office/word/2010/wordml" xmlns:w15="http://schemas.microsoft.com/office/word/2012/wordml" xmlns:w16se="http://schemas.microsoft.com/office/word/2015/wordml/symex" mc:Ignorable="w14 w15 w16se">
   <w:docDefaults>
     <w:rPrDefault>
       <w:rPr>
@@ -125,7 +185,7 @@
     </w:rPrDefault>
     <w:pPrDefault/>
   </w:docDefaults>
-  <w:latentStyles w:defLockedState="0" w:defUIPriority="99" w:defSemiHidden="0" w:defUnhideWhenUsed="0" w:defQFormat="0" w:count="382">
+  <w:latentStyles w:defLockedState="0" w:defUIPriority="99" w:defSemiHidden="0" w:defUnhideWhenUsed="0" w:defQFormat="0" w:count="374">
     <w:lsdException w:name="Normal" w:uiPriority="0" w:qFormat="1"/>
     <w:lsdException w:name="heading 1" w:uiPriority="9" w:qFormat="1"/>
     <w:lsdException w:name="heading 2" w:semiHidden="1" w:uiPriority="9" w:unhideWhenUsed="1" w:qFormat="1"/>
@@ -231,6 +291,7 @@
     <w:lsdException w:name="HTML Sample" w:semiHidden="1" w:unhideWhenUsed="1"/>
     <w:lsdException w:name="HTML Typewriter" w:semiHidden="1" w:unhideWhenUsed="1"/>
     <w:lsdException w:name="HTML Variable" w:semiHidden="1" w:unhideWhenUsed="1"/>
+    <w:lsdException w:name="Normal Table" w:semiHidden="1" w:unhideWhenUsed="1"/>
     <w:lsdException w:name="annotation subject" w:semiHidden="1" w:unhideWhenUsed="1"/>
     <w:lsdException w:name="No List" w:semiHidden="1" w:unhideWhenUsed="1"/>
     <w:lsdException w:name="Outline List 1" w:semiHidden="1" w:unhideWhenUsed="1"/>
@@ -276,9 +337,11 @@
     <w:lsdException w:name="Table Subtle 1" w:semiHidden="1" w:unhideWhenUsed="1"/>
     <w:lsdException w:name="Table Subtle 2" w:semiHidden="1" w:unhideWhenUsed="1"/>
     <w:lsdException w:name="Table Web 1" w:semiHidden="1" w:unhideWhenUsed="1"/>
+    <w:lsdException w:name="Table Web 2" w:semiHidden="1" w:unhideWhenUsed="1"/>
     <w:lsdException w:name="Table Web 3" w:semiHidden="1" w:unhideWhenUsed="1"/>
     <w:lsdException w:name="Balloon Text" w:semiHidden="1" w:unhideWhenUsed="1"/>
     <w:lsdException w:name="Table Grid" w:uiPriority="39"/>
+    <w:lsdException w:name="Table Theme" w:semiHidden="1" w:unhideWhenUsed="1"/>
     <w:lsdException w:name="Placeholder Text" w:semiHidden="1"/>
     <w:lsdException w:name="No Spacing" w:uiPriority="1" w:qFormat="1"/>
     <w:lsdException w:name="Light Shading" w:uiPriority="60"/>

</xml_diff>

<commit_message>
Eddie's Addition to UML
</commit_message>
<xml_diff>
--- a/RecipeAssistant/CiderUMLClassDiagram.docx
+++ b/RecipeAssistant/CiderUMLClassDiagram.docx
@@ -1,6 +1,6 @@
 
 <file path=word/document.xml><?xml version="1.0" encoding="utf-8"?>
-<w:document xmlns:wpc="http://schemas.microsoft.com/office/word/2010/wordprocessingCanvas" xmlns:cx="http://schemas.microsoft.com/office/drawing/2014/chartex" xmlns:cx1="http://schemas.microsoft.com/office/drawing/2015/9/8/chartex" xmlns:cx2="http://schemas.microsoft.com/office/drawing/2015/10/21/chartex" xmlns:cx3="http://schemas.microsoft.com/office/drawing/2016/5/9/chartex" xmlns:cx4="http://schemas.microsoft.com/office/drawing/2016/5/10/chartex" xmlns:cx5="http://schemas.microsoft.com/office/drawing/2016/5/11/chartex" xmlns:mc="http://schemas.openxmlformats.org/markup-compatibility/2006" xmlns:o="urn:schemas-microsoft-com:office:office" xmlns:r="http://schemas.openxmlformats.org/officeDocument/2006/relationships" xmlns:m="http://schemas.openxmlformats.org/officeDocument/2006/math" xmlns:v="urn:schemas-microsoft-com:vml" xmlns:wp14="http://schemas.microsoft.com/office/word/2010/wordprocessingDrawing" xmlns:wp="http://schemas.openxmlformats.org/drawingml/2006/wordprocessingDrawing" xmlns:w10="urn:schemas-microsoft-com:office:word" xmlns:w="http://schemas.openxmlformats.org/wordprocessingml/2006/main" xmlns:w14="http://schemas.microsoft.com/office/word/2010/wordml" xmlns:w15="http://schemas.microsoft.com/office/word/2012/wordml" xmlns:w16se="http://schemas.microsoft.com/office/word/2015/wordml/symex" xmlns:wpg="http://schemas.microsoft.com/office/word/2010/wordprocessingGroup" xmlns:wpi="http://schemas.microsoft.com/office/word/2010/wordprocessingInk" xmlns:wne="http://schemas.microsoft.com/office/word/2006/wordml" xmlns:wps="http://schemas.microsoft.com/office/word/2010/wordprocessingShape" mc:Ignorable="w14 w15 w16se wp14">
+<w:document xmlns:wpc="http://schemas.microsoft.com/office/word/2010/wordprocessingCanvas" xmlns:mc="http://schemas.openxmlformats.org/markup-compatibility/2006" xmlns:o="urn:schemas-microsoft-com:office:office" xmlns:r="http://schemas.openxmlformats.org/officeDocument/2006/relationships" xmlns:m="http://schemas.openxmlformats.org/officeDocument/2006/math" xmlns:v="urn:schemas-microsoft-com:vml" xmlns:wp14="http://schemas.microsoft.com/office/word/2010/wordprocessingDrawing" xmlns:wp="http://schemas.openxmlformats.org/drawingml/2006/wordprocessingDrawing" xmlns:w10="urn:schemas-microsoft-com:office:word" xmlns:w="http://schemas.openxmlformats.org/wordprocessingml/2006/main" xmlns:w14="http://schemas.microsoft.com/office/word/2010/wordml" xmlns:w15="http://schemas.microsoft.com/office/word/2012/wordml" xmlns:wpg="http://schemas.microsoft.com/office/word/2010/wordprocessingGroup" xmlns:wpi="http://schemas.microsoft.com/office/word/2010/wordprocessingInk" xmlns:wne="http://schemas.microsoft.com/office/word/2006/wordml" xmlns:wps="http://schemas.microsoft.com/office/word/2010/wordprocessingShape" mc:Ignorable="w14 w15 wp14">
   <w:body>
     <w:p>
       <w:pPr>
@@ -158,9 +158,13 @@
       </w:r>
     </w:p>
     <w:p>
+      <w:r>
+        <w:t>Edward Dees – My UML section consists of the Recipe database.</w:t>
+      </w:r>
       <w:bookmarkStart w:id="0" w:name="_GoBack"/>
       <w:bookmarkEnd w:id="0"/>
     </w:p>
+    <w:p/>
     <w:sectPr>
       <w:pgSz w:w="12240" w:h="15840"/>
       <w:pgMar w:top="1440" w:right="1440" w:bottom="1440" w:left="1440" w:header="0" w:footer="0" w:gutter="0"/>
@@ -173,7 +177,7 @@
 </file>
 
 <file path=word/styles.xml><?xml version="1.0" encoding="utf-8"?>
-<w:styles xmlns:mc="http://schemas.openxmlformats.org/markup-compatibility/2006" xmlns:r="http://schemas.openxmlformats.org/officeDocument/2006/relationships" xmlns:w="http://schemas.openxmlformats.org/wordprocessingml/2006/main" xmlns:w14="http://schemas.microsoft.com/office/word/2010/wordml" xmlns:w15="http://schemas.microsoft.com/office/word/2012/wordml" xmlns:w16se="http://schemas.microsoft.com/office/word/2015/wordml/symex" mc:Ignorable="w14 w15 w16se">
+<w:styles xmlns:mc="http://schemas.openxmlformats.org/markup-compatibility/2006" xmlns:r="http://schemas.openxmlformats.org/officeDocument/2006/relationships" xmlns:w="http://schemas.openxmlformats.org/wordprocessingml/2006/main" xmlns:w14="http://schemas.microsoft.com/office/word/2010/wordml" xmlns:w15="http://schemas.microsoft.com/office/word/2012/wordml" mc:Ignorable="w14 w15">
   <w:docDefaults>
     <w:rPrDefault>
       <w:rPr>
@@ -185,7 +189,7 @@
     </w:rPrDefault>
     <w:pPrDefault/>
   </w:docDefaults>
-  <w:latentStyles w:defLockedState="0" w:defUIPriority="99" w:defSemiHidden="0" w:defUnhideWhenUsed="0" w:defQFormat="0" w:count="374">
+  <w:latentStyles w:defLockedState="0" w:defUIPriority="99" w:defSemiHidden="0" w:defUnhideWhenUsed="0" w:defQFormat="0" w:count="371">
     <w:lsdException w:name="Normal" w:uiPriority="0" w:qFormat="1"/>
     <w:lsdException w:name="heading 1" w:uiPriority="9" w:qFormat="1"/>
     <w:lsdException w:name="heading 2" w:semiHidden="1" w:uiPriority="9" w:unhideWhenUsed="1" w:qFormat="1"/>
@@ -557,8 +561,6 @@
     <w:lsdException w:name="List Table 5 Dark Accent 6" w:uiPriority="50"/>
     <w:lsdException w:name="List Table 6 Colorful Accent 6" w:uiPriority="51"/>
     <w:lsdException w:name="List Table 7 Colorful Accent 6" w:uiPriority="52"/>
-    <w:lsdException w:name="Mention" w:semiHidden="1" w:unhideWhenUsed="1"/>
-    <w:lsdException w:name="Smart Hyperlink" w:semiHidden="1" w:unhideWhenUsed="1"/>
   </w:latentStyles>
   <w:style w:type="paragraph" w:default="1" w:styleId="Normal">
     <w:name w:val="Normal"/>

</xml_diff>

<commit_message>
Updated the UML Class Diagram Image for the project
</commit_message>
<xml_diff>
--- a/RecipeAssistant/CiderUMLClassDiagram.docx
+++ b/RecipeAssistant/CiderUMLClassDiagram.docx
@@ -24,15 +24,16 @@
       <w:pPr>
         <w:jc w:val="center"/>
       </w:pPr>
+      <w:bookmarkStart w:id="0" w:name="_GoBack"/>
       <w:r>
         <w:rPr>
           <w:noProof/>
         </w:rPr>
         <w:drawing>
-          <wp:inline distT="0" distB="0" distL="0" distR="0" wp14:anchorId="3B0465BD" wp14:editId="32BFDD47">
-            <wp:extent cx="5943600" cy="4416425"/>
+          <wp:inline distT="0" distB="0" distL="0" distR="0" wp14:anchorId="308D1D55" wp14:editId="2765C1F1">
+            <wp:extent cx="5943600" cy="4578985"/>
             <wp:effectExtent l="0" t="0" r="0" b="0"/>
-            <wp:docPr id="1" name="Picture 1"/>
+            <wp:docPr id="2" name="Picture 2"/>
             <wp:cNvGraphicFramePr>
               <a:graphicFrameLocks xmlns:a="http://schemas.openxmlformats.org/drawingml/2006/main" noChangeAspect="1"/>
             </wp:cNvGraphicFramePr>
@@ -40,21 +41,25 @@
               <a:graphicData uri="http://schemas.openxmlformats.org/drawingml/2006/picture">
                 <pic:pic xmlns:pic="http://schemas.openxmlformats.org/drawingml/2006/picture">
                   <pic:nvPicPr>
-                    <pic:cNvPr id="1" name="Picture 1"/>
-                    <pic:cNvPicPr>
-                      <a:picLocks noChangeAspect="1" noChangeArrowheads="1"/>
-                    </pic:cNvPicPr>
+                    <pic:cNvPr id="2" name="RecipeAssistant.png"/>
+                    <pic:cNvPicPr/>
                   </pic:nvPicPr>
                   <pic:blipFill>
-                    <a:blip r:embed="rId4"/>
+                    <a:blip r:embed="rId4" cstate="print">
+                      <a:extLst>
+                        <a:ext uri="{28A0092B-C50C-407E-A947-70E740481C1C}">
+                          <a14:useLocalDpi xmlns:a14="http://schemas.microsoft.com/office/drawing/2010/main" val="0"/>
+                        </a:ext>
+                      </a:extLst>
+                    </a:blip>
                     <a:stretch>
                       <a:fillRect/>
                     </a:stretch>
                   </pic:blipFill>
-                  <pic:spPr bwMode="auto">
+                  <pic:spPr>
                     <a:xfrm>
                       <a:off x="0" y="0"/>
-                      <a:ext cx="5943600" cy="4416425"/>
+                      <a:ext cx="5943600" cy="4578985"/>
                     </a:xfrm>
                     <a:prstGeom prst="rect">
                       <a:avLst/>
@@ -66,6 +71,7 @@
           </wp:inline>
         </w:drawing>
       </w:r>
+      <w:bookmarkEnd w:id="0"/>
     </w:p>
     <w:p>
       <w:pPr>
@@ -161,8 +167,6 @@
       <w:r>
         <w:t>Edward Dees – My UML section consists of the Recipe database.</w:t>
       </w:r>
-      <w:bookmarkStart w:id="0" w:name="_GoBack"/>
-      <w:bookmarkEnd w:id="0"/>
     </w:p>
     <w:p/>
     <w:sectPr>

</xml_diff>